<commit_message>
jwt token bug fix
</commit_message>
<xml_diff>
--- a/ServerReport.docx
+++ b/ServerReport.docx
@@ -1770,16 +1770,16 @@
               <w:shd w:val="clear" w:color="auto" w:fill="FFFFFF"/>
               <w:rPr>
                 <w:rFonts w:ascii="Consolas" w:eastAsia="Times New Roman" w:hAnsi="Consolas" w:cs="Times New Roman"/>
-                <w:color w:val="000000"/>
-                <w:sz w:val="18"/>
-                <w:szCs w:val="18"/>
-                <w:lang w:eastAsia="zh-CN"/>
-              </w:rPr>
-            </w:pPr>
-            <w:r>
-              <w:rPr>
-                <w:rFonts w:ascii="Consolas" w:eastAsia="Times New Roman" w:hAnsi="Consolas" w:cs="Times New Roman"/>
-                <w:color w:val="000000"/>
+                <w:color w:val="70AD47" w:themeColor="accent6"/>
+                <w:sz w:val="18"/>
+                <w:szCs w:val="18"/>
+                <w:lang w:eastAsia="zh-CN"/>
+              </w:rPr>
+            </w:pPr>
+            <w:r>
+              <w:rPr>
+                <w:rFonts w:ascii="Consolas" w:eastAsia="Times New Roman" w:hAnsi="Consolas" w:cs="Times New Roman"/>
+                <w:color w:val="70AD47" w:themeColor="accent6"/>
                 <w:sz w:val="18"/>
                 <w:szCs w:val="18"/>
                 <w:lang w:eastAsia="zh-CN"/>
@@ -2343,16 +2343,16 @@
               <w:shd w:val="clear" w:color="auto" w:fill="FFFFFF"/>
               <w:rPr>
                 <w:rFonts w:ascii="Consolas" w:eastAsia="Times New Roman" w:hAnsi="Consolas" w:cs="Times New Roman"/>
-                <w:color w:val="000000"/>
-                <w:sz w:val="18"/>
-                <w:szCs w:val="18"/>
-                <w:lang w:eastAsia="zh-CN"/>
-              </w:rPr>
-            </w:pPr>
-            <w:r>
-              <w:rPr>
-                <w:rFonts w:ascii="Consolas" w:eastAsia="Times New Roman" w:hAnsi="Consolas" w:cs="Times New Roman"/>
-                <w:color w:val="000000"/>
+                <w:color w:val="70AD47" w:themeColor="accent6"/>
+                <w:sz w:val="18"/>
+                <w:szCs w:val="18"/>
+                <w:lang w:eastAsia="zh-CN"/>
+              </w:rPr>
+            </w:pPr>
+            <w:r>
+              <w:rPr>
+                <w:rFonts w:ascii="Consolas" w:eastAsia="Times New Roman" w:hAnsi="Consolas" w:cs="Times New Roman"/>
+                <w:color w:val="70AD47" w:themeColor="accent6"/>
                 <w:sz w:val="18"/>
                 <w:szCs w:val="18"/>
                 <w:lang w:eastAsia="zh-CN"/>
@@ -3556,16 +3556,16 @@
               <w:shd w:val="clear" w:color="auto" w:fill="FFFFFF"/>
               <w:rPr>
                 <w:rFonts w:ascii="Consolas" w:eastAsia="Times New Roman" w:hAnsi="Consolas" w:cs="Times New Roman"/>
-                <w:color w:val="000000"/>
-                <w:sz w:val="18"/>
-                <w:szCs w:val="18"/>
-                <w:lang w:eastAsia="zh-CN"/>
-              </w:rPr>
-            </w:pPr>
-            <w:r>
-              <w:rPr>
-                <w:rFonts w:ascii="Consolas" w:eastAsia="Times New Roman" w:hAnsi="Consolas" w:cs="Times New Roman"/>
-                <w:color w:val="000000"/>
+                <w:color w:val="70AD47" w:themeColor="accent6"/>
+                <w:sz w:val="18"/>
+                <w:szCs w:val="18"/>
+                <w:lang w:eastAsia="zh-CN"/>
+              </w:rPr>
+            </w:pPr>
+            <w:r>
+              <w:rPr>
+                <w:rFonts w:ascii="Consolas" w:eastAsia="Times New Roman" w:hAnsi="Consolas" w:cs="Times New Roman"/>
+                <w:color w:val="70AD47" w:themeColor="accent6"/>
                 <w:sz w:val="18"/>
                 <w:szCs w:val="18"/>
                 <w:lang w:eastAsia="zh-CN"/>
@@ -4110,16 +4110,16 @@
               <w:shd w:val="clear" w:color="auto" w:fill="FFFFFF"/>
               <w:rPr>
                 <w:rFonts w:ascii="Consolas" w:eastAsia="Times New Roman" w:hAnsi="Consolas" w:cs="Times New Roman"/>
-                <w:color w:val="000000"/>
-                <w:sz w:val="18"/>
-                <w:szCs w:val="18"/>
-                <w:lang w:eastAsia="zh-CN"/>
-              </w:rPr>
-            </w:pPr>
-            <w:r>
-              <w:rPr>
-                <w:rFonts w:ascii="Consolas" w:eastAsia="Times New Roman" w:hAnsi="Consolas" w:cs="Times New Roman"/>
-                <w:color w:val="000000"/>
+                <w:color w:val="70AD47" w:themeColor="accent6"/>
+                <w:sz w:val="18"/>
+                <w:szCs w:val="18"/>
+                <w:lang w:eastAsia="zh-CN"/>
+              </w:rPr>
+            </w:pPr>
+            <w:r>
+              <w:rPr>
+                <w:rFonts w:ascii="Consolas" w:eastAsia="Times New Roman" w:hAnsi="Consolas" w:cs="Times New Roman"/>
+                <w:color w:val="70AD47" w:themeColor="accent6"/>
                 <w:sz w:val="18"/>
                 <w:szCs w:val="18"/>
                 <w:lang w:eastAsia="zh-CN"/>
@@ -4168,8 +4168,8 @@
       <w:tblGrid>
         <w:gridCol w:w="1230"/>
         <w:gridCol w:w="1503"/>
-        <w:gridCol w:w="4643"/>
-        <w:gridCol w:w="947"/>
+        <w:gridCol w:w="5272"/>
+        <w:gridCol w:w="990"/>
       </w:tblGrid>
       <w:tr>
         <w:tc>
@@ -4218,7 +4218,7 @@
         </w:tc>
         <w:tc>
           <w:tcPr>
-            <w:tcW w:w="4643" w:type="dxa"/>
+            <w:tcW w:w="5272" w:type="dxa"/>
           </w:tcPr>
           <w:p>
             <w:pPr>
@@ -4243,7 +4243,7 @@
         </w:tc>
         <w:tc>
           <w:tcPr>
-            <w:tcW w:w="947" w:type="dxa"/>
+            <w:tcW w:w="990" w:type="dxa"/>
           </w:tcPr>
           <w:p>
             <w:pPr>
@@ -4418,7 +4418,7 @@
         </w:tc>
         <w:tc>
           <w:tcPr>
-            <w:tcW w:w="4643" w:type="dxa"/>
+            <w:tcW w:w="5272" w:type="dxa"/>
           </w:tcPr>
           <w:p>
             <w:pPr>
@@ -4845,19 +4845,29 @@
         </w:tc>
         <w:tc>
           <w:tcPr>
-            <w:tcW w:w="947" w:type="dxa"/>
-          </w:tcPr>
-          <w:p>
-            <w:pPr>
-              <w:shd w:val="clear" w:color="auto" w:fill="FFFFFF"/>
-              <w:rPr>
-                <w:rFonts w:ascii="Consolas" w:eastAsia="Times New Roman" w:hAnsi="Consolas" w:cs="Times New Roman"/>
-                <w:color w:val="000000"/>
-                <w:sz w:val="18"/>
-                <w:szCs w:val="18"/>
-                <w:lang w:eastAsia="zh-CN"/>
-              </w:rPr>
-            </w:pPr>
+            <w:tcW w:w="990" w:type="dxa"/>
+          </w:tcPr>
+          <w:p>
+            <w:pPr>
+              <w:shd w:val="clear" w:color="auto" w:fill="FFFFFF"/>
+              <w:rPr>
+                <w:rFonts w:ascii="Consolas" w:eastAsia="Times New Roman" w:hAnsi="Consolas" w:cs="Times New Roman"/>
+                <w:color w:val="70AD47" w:themeColor="accent6"/>
+                <w:sz w:val="18"/>
+                <w:szCs w:val="18"/>
+                <w:lang w:eastAsia="zh-CN"/>
+              </w:rPr>
+            </w:pPr>
+            <w:r>
+              <w:rPr>
+                <w:rFonts w:ascii="Consolas" w:eastAsia="Times New Roman" w:hAnsi="Consolas" w:cs="Times New Roman"/>
+                <w:color w:val="70AD47" w:themeColor="accent6"/>
+                <w:sz w:val="18"/>
+                <w:szCs w:val="18"/>
+                <w:lang w:eastAsia="zh-CN"/>
+              </w:rPr>
+              <w:t>CORRECT</w:t>
+            </w:r>
           </w:p>
         </w:tc>
       </w:tr>
@@ -5020,7 +5030,7 @@
         </w:tc>
         <w:tc>
           <w:tcPr>
-            <w:tcW w:w="4643" w:type="dxa"/>
+            <w:tcW w:w="5272" w:type="dxa"/>
           </w:tcPr>
           <w:p>
             <w:pPr>
@@ -5503,23 +5513,23 @@
         </w:tc>
         <w:tc>
           <w:tcPr>
-            <w:tcW w:w="947" w:type="dxa"/>
-          </w:tcPr>
-          <w:p>
-            <w:pPr>
-              <w:shd w:val="clear" w:color="auto" w:fill="FFFFFF"/>
-              <w:rPr>
-                <w:rFonts w:ascii="Consolas" w:eastAsia="Times New Roman" w:hAnsi="Consolas" w:cs="Times New Roman"/>
-                <w:color w:val="000000"/>
-                <w:sz w:val="18"/>
-                <w:szCs w:val="18"/>
-                <w:lang w:eastAsia="zh-CN"/>
-              </w:rPr>
-            </w:pPr>
-            <w:r>
-              <w:rPr>
-                <w:rFonts w:ascii="Consolas" w:eastAsia="Times New Roman" w:hAnsi="Consolas" w:cs="Times New Roman"/>
-                <w:color w:val="000000"/>
+            <w:tcW w:w="990" w:type="dxa"/>
+          </w:tcPr>
+          <w:p>
+            <w:pPr>
+              <w:shd w:val="clear" w:color="auto" w:fill="FFFFFF"/>
+              <w:rPr>
+                <w:rFonts w:ascii="Consolas" w:eastAsia="Times New Roman" w:hAnsi="Consolas" w:cs="Times New Roman"/>
+                <w:color w:val="70AD47" w:themeColor="accent6"/>
+                <w:sz w:val="18"/>
+                <w:szCs w:val="18"/>
+                <w:lang w:eastAsia="zh-CN"/>
+              </w:rPr>
+            </w:pPr>
+            <w:r>
+              <w:rPr>
+                <w:rFonts w:ascii="Consolas" w:eastAsia="Times New Roman" w:hAnsi="Consolas" w:cs="Times New Roman"/>
+                <w:color w:val="70AD47" w:themeColor="accent6"/>
                 <w:sz w:val="18"/>
                 <w:szCs w:val="18"/>
                 <w:lang w:eastAsia="zh-CN"/>
@@ -5680,7 +5690,7 @@
         </w:tc>
         <w:tc>
           <w:tcPr>
-            <w:tcW w:w="4643" w:type="dxa"/>
+            <w:tcW w:w="5272" w:type="dxa"/>
           </w:tcPr>
           <w:p>
             <w:pPr>
@@ -5903,23 +5913,23 @@
         </w:tc>
         <w:tc>
           <w:tcPr>
-            <w:tcW w:w="947" w:type="dxa"/>
-          </w:tcPr>
-          <w:p>
-            <w:pPr>
-              <w:shd w:val="clear" w:color="auto" w:fill="FFFFFF"/>
-              <w:rPr>
-                <w:rFonts w:ascii="Consolas" w:eastAsia="Times New Roman" w:hAnsi="Consolas" w:cs="Times New Roman"/>
-                <w:color w:val="000000"/>
-                <w:sz w:val="18"/>
-                <w:szCs w:val="18"/>
-                <w:lang w:eastAsia="zh-CN"/>
-              </w:rPr>
-            </w:pPr>
-            <w:r>
-              <w:rPr>
-                <w:rFonts w:ascii="Consolas" w:eastAsia="Times New Roman" w:hAnsi="Consolas" w:cs="Times New Roman"/>
-                <w:color w:val="000000"/>
+            <w:tcW w:w="990" w:type="dxa"/>
+          </w:tcPr>
+          <w:p>
+            <w:pPr>
+              <w:shd w:val="clear" w:color="auto" w:fill="FFFFFF"/>
+              <w:rPr>
+                <w:rFonts w:ascii="Consolas" w:eastAsia="Times New Roman" w:hAnsi="Consolas" w:cs="Times New Roman"/>
+                <w:color w:val="70AD47" w:themeColor="accent6"/>
+                <w:sz w:val="18"/>
+                <w:szCs w:val="18"/>
+                <w:lang w:eastAsia="zh-CN"/>
+              </w:rPr>
+            </w:pPr>
+            <w:r>
+              <w:rPr>
+                <w:rFonts w:ascii="Consolas" w:eastAsia="Times New Roman" w:hAnsi="Consolas" w:cs="Times New Roman"/>
+                <w:color w:val="70AD47" w:themeColor="accent6"/>
                 <w:sz w:val="18"/>
                 <w:szCs w:val="18"/>
                 <w:lang w:eastAsia="zh-CN"/>
@@ -6089,7 +6099,7 @@
         </w:tc>
         <w:tc>
           <w:tcPr>
-            <w:tcW w:w="4643" w:type="dxa"/>
+            <w:tcW w:w="5272" w:type="dxa"/>
           </w:tcPr>
           <w:p>
             <w:pPr>
@@ -6301,19 +6311,7 @@
                 <w:szCs w:val="18"/>
                 <w:lang w:eastAsia="zh-CN"/>
               </w:rPr>
-              <w:t>Not</w:t>
-            </w:r>
-            <w:bookmarkStart w:id="0" w:name="_GoBack"/>
-            <w:bookmarkEnd w:id="0"/>
-            <w:r>
-              <w:rPr>
-                <w:rFonts w:ascii="Consolas" w:eastAsia="Times New Roman" w:hAnsi="Consolas" w:cs="Times New Roman"/>
-                <w:color w:val="A31515"/>
-                <w:sz w:val="18"/>
-                <w:szCs w:val="18"/>
-                <w:lang w:eastAsia="zh-CN"/>
-              </w:rPr>
-              <w:t xml:space="preserve"> stated</w:t>
+              <w:t>Not stated</w:t>
             </w:r>
             <w:r>
               <w:rPr>
@@ -6407,23 +6405,23 @@
         </w:tc>
         <w:tc>
           <w:tcPr>
-            <w:tcW w:w="947" w:type="dxa"/>
-          </w:tcPr>
-          <w:p>
-            <w:pPr>
-              <w:shd w:val="clear" w:color="auto" w:fill="FFFFFF"/>
-              <w:rPr>
-                <w:rFonts w:ascii="Consolas" w:eastAsia="Times New Roman" w:hAnsi="Consolas" w:cs="Times New Roman"/>
-                <w:color w:val="000000"/>
-                <w:sz w:val="18"/>
-                <w:szCs w:val="18"/>
-                <w:lang w:eastAsia="zh-CN"/>
-              </w:rPr>
-            </w:pPr>
-            <w:r>
-              <w:rPr>
-                <w:rFonts w:ascii="Consolas" w:eastAsia="Times New Roman" w:hAnsi="Consolas" w:cs="Times New Roman"/>
-                <w:color w:val="000000"/>
+            <w:tcW w:w="990" w:type="dxa"/>
+          </w:tcPr>
+          <w:p>
+            <w:pPr>
+              <w:shd w:val="clear" w:color="auto" w:fill="FFFFFF"/>
+              <w:rPr>
+                <w:rFonts w:ascii="Consolas" w:eastAsia="Times New Roman" w:hAnsi="Consolas" w:cs="Times New Roman"/>
+                <w:color w:val="70AD47" w:themeColor="accent6"/>
+                <w:sz w:val="18"/>
+                <w:szCs w:val="18"/>
+                <w:lang w:eastAsia="zh-CN"/>
+              </w:rPr>
+            </w:pPr>
+            <w:r>
+              <w:rPr>
+                <w:rFonts w:ascii="Consolas" w:eastAsia="Times New Roman" w:hAnsi="Consolas" w:cs="Times New Roman"/>
+                <w:color w:val="70AD47" w:themeColor="accent6"/>
                 <w:sz w:val="18"/>
                 <w:szCs w:val="18"/>
                 <w:lang w:eastAsia="zh-CN"/>
@@ -6593,7 +6591,7 @@
         </w:tc>
         <w:tc>
           <w:tcPr>
-            <w:tcW w:w="4643" w:type="dxa"/>
+            <w:tcW w:w="5272" w:type="dxa"/>
           </w:tcPr>
           <w:p>
             <w:pPr>
@@ -6837,23 +6835,23 @@
         </w:tc>
         <w:tc>
           <w:tcPr>
-            <w:tcW w:w="947" w:type="dxa"/>
-          </w:tcPr>
-          <w:p>
-            <w:pPr>
-              <w:shd w:val="clear" w:color="auto" w:fill="FFFFFF"/>
-              <w:rPr>
-                <w:rFonts w:ascii="Consolas" w:eastAsia="Times New Roman" w:hAnsi="Consolas" w:cs="Times New Roman"/>
-                <w:color w:val="000000"/>
-                <w:sz w:val="18"/>
-                <w:szCs w:val="18"/>
-                <w:lang w:eastAsia="zh-CN"/>
-              </w:rPr>
-            </w:pPr>
-            <w:r>
-              <w:rPr>
-                <w:rFonts w:ascii="Consolas" w:eastAsia="Times New Roman" w:hAnsi="Consolas" w:cs="Times New Roman"/>
-                <w:color w:val="000000"/>
+            <w:tcW w:w="990" w:type="dxa"/>
+          </w:tcPr>
+          <w:p>
+            <w:pPr>
+              <w:shd w:val="clear" w:color="auto" w:fill="FFFFFF"/>
+              <w:rPr>
+                <w:rFonts w:ascii="Consolas" w:eastAsia="Times New Roman" w:hAnsi="Consolas" w:cs="Times New Roman"/>
+                <w:color w:val="70AD47" w:themeColor="accent6"/>
+                <w:sz w:val="18"/>
+                <w:szCs w:val="18"/>
+                <w:lang w:eastAsia="zh-CN"/>
+              </w:rPr>
+            </w:pPr>
+            <w:r>
+              <w:rPr>
+                <w:rFonts w:ascii="Consolas" w:eastAsia="Times New Roman" w:hAnsi="Consolas" w:cs="Times New Roman"/>
+                <w:color w:val="70AD47" w:themeColor="accent6"/>
                 <w:sz w:val="18"/>
                 <w:szCs w:val="18"/>
                 <w:lang w:eastAsia="zh-CN"/>
@@ -6870,6 +6868,57 @@
           <w:lang w:val="en-US"/>
         </w:rPr>
       </w:pPr>
+    </w:p>
+    <w:p>
+      <w:pPr>
+        <w:rPr>
+          <w:lang w:val="en-US"/>
+        </w:rPr>
+      </w:pPr>
+      <w:r>
+        <w:rPr>
+          <w:lang w:val="en-US"/>
+        </w:rPr>
+        <w:br w:type="page"/>
+      </w:r>
+    </w:p>
+    <w:p>
+      <w:pPr>
+        <w:pStyle w:val="Heading3"/>
+        <w:rPr>
+          <w:lang w:val="en-US"/>
+        </w:rPr>
+      </w:pPr>
+      <w:r>
+        <w:rPr>
+          <w:lang w:val="en-US"/>
+        </w:rPr>
+        <w:lastRenderedPageBreak/>
+        <w:t xml:space="preserve">Testing </w:t>
+      </w:r>
+      <w:proofErr w:type="gramStart"/>
+      <w:r>
+        <w:rPr>
+          <w:lang w:val="en-US"/>
+        </w:rPr>
+        <w:t>Scenario :</w:t>
+      </w:r>
+      <w:proofErr w:type="gramEnd"/>
+      <w:r>
+        <w:rPr>
+          <w:lang w:val="en-US"/>
+        </w:rPr>
+        <w:t xml:space="preserve"> Help</w:t>
+      </w:r>
+    </w:p>
+    <w:p>
+      <w:pPr>
+        <w:rPr>
+          <w:lang w:val="en-US"/>
+        </w:rPr>
+      </w:pPr>
+      <w:bookmarkStart w:id="0" w:name="_GoBack"/>
+      <w:bookmarkEnd w:id="0"/>
     </w:p>
     <w:p>
       <w:pPr>
@@ -6889,7 +6938,6 @@
         <w:rPr>
           <w:lang w:val="en-US"/>
         </w:rPr>
-        <w:lastRenderedPageBreak/>
         <w:t>References</w:t>
       </w:r>
     </w:p>

</xml_diff>